<commit_message>
Added iteration for Design Doc
</commit_message>
<xml_diff>
--- a/AlgoFinalProjDesignDoc.docx
+++ b/AlgoFinalProjDesignDoc.docx
@@ -3,22 +3,58 @@
 <w:document xmlns:wpc="http://schemas.microsoft.com/office/word/2010/wordprocessingCanvas" xmlns:cx="http://schemas.microsoft.com/office/drawing/2014/chartex" xmlns:cx1="http://schemas.microsoft.com/office/drawing/2015/9/8/chartex" xmlns:cx2="http://schemas.microsoft.com/office/drawing/2015/10/21/chartex" xmlns:cx3="http://schemas.microsoft.com/office/drawing/2016/5/9/chartex" xmlns:cx4="http://schemas.microsoft.com/office/drawing/2016/5/10/chartex" xmlns:cx5="http://schemas.microsoft.com/office/drawing/2016/5/11/chartex" xmlns:cx6="http://schemas.microsoft.com/office/drawing/2016/5/12/chartex" xmlns:cx7="http://schemas.microsoft.com/office/drawing/2016/5/13/chartex" xmlns:cx8="http://schemas.microsoft.com/office/drawing/2016/5/14/chartex" xmlns:mc="http://schemas.openxmlformats.org/markup-compatibility/2006" xmlns:aink="http://schemas.microsoft.com/office/drawing/2016/ink" xmlns:am3d="http://schemas.microsoft.com/office/drawing/2017/model3d" xmlns:o="urn:schemas-microsoft-com:office:office" xmlns:r="http://schemas.openxmlformats.org/officeDocument/2006/relationships" xmlns:m="http://schemas.openxmlformats.org/officeDocument/2006/math" xmlns:v="urn:schemas-microsoft-com:vml" xmlns:wp14="http://schemas.microsoft.com/office/word/2010/wordprocessingDrawing" xmlns:wp="http://schemas.openxmlformats.org/drawingml/2006/wordprocessingDrawing" xmlns:w10="urn:schemas-microsoft-com:office:word" xmlns:w="http://schemas.openxmlformats.org/wordprocessingml/2006/main" xmlns:w14="http://schemas.microsoft.com/office/word/2010/wordml" xmlns:w15="http://schemas.microsoft.com/office/word/2012/wordml" xmlns:w16cex="http://schemas.microsoft.com/office/word/2018/wordml/cex" xmlns:w16cid="http://schemas.microsoft.com/office/word/2016/wordml/cid" xmlns:w16="http://schemas.microsoft.com/office/word/2018/wordml" xmlns:w16sdtdh="http://schemas.microsoft.com/office/word/2020/wordml/sdtdatahash" xmlns:w16se="http://schemas.microsoft.com/office/word/2015/wordml/symex" xmlns:wpg="http://schemas.microsoft.com/office/word/2010/wordprocessingGroup" xmlns:wpi="http://schemas.microsoft.com/office/word/2010/wordprocessingInk" xmlns:wne="http://schemas.microsoft.com/office/word/2006/wordml" xmlns:wps="http://schemas.microsoft.com/office/word/2010/wordprocessingShape" mc:Ignorable="w14 w15 w16se w16cid w16 w16cex w16sdtdh wp14">
   <w:body>
     <w:p>
-      <w:r>
+      <w:pPr>
+        <w:jc w:val="center"/>
+        <w:rPr>
+          <w:rStyle w:val="Strong"/>
+        </w:rPr>
+      </w:pPr>
+      <w:r>
+        <w:rPr>
+          <w:rStyle w:val="Strong"/>
+        </w:rPr>
         <w:t>Algorithms &amp; Data Structures II</w:t>
       </w:r>
     </w:p>
     <w:p>
-      <w:r>
+      <w:pPr>
+        <w:jc w:val="center"/>
+        <w:rPr>
+          <w:rStyle w:val="Strong"/>
+        </w:rPr>
+      </w:pPr>
+      <w:r>
+        <w:rPr>
+          <w:rStyle w:val="Strong"/>
+        </w:rPr>
         <w:t>Final Project</w:t>
       </w:r>
     </w:p>
     <w:p>
-      <w:r>
+      <w:pPr>
+        <w:jc w:val="center"/>
+        <w:rPr>
+          <w:rStyle w:val="Strong"/>
+        </w:rPr>
+      </w:pPr>
+      <w:r>
+        <w:rPr>
+          <w:rStyle w:val="Strong"/>
+        </w:rPr>
         <w:t>Design Document</w:t>
       </w:r>
     </w:p>
     <w:p>
-      <w:r>
+      <w:pPr>
+        <w:pStyle w:val="Heading1"/>
+        <w:rPr>
+          <w:rStyle w:val="IntenseEmphasis"/>
+        </w:rPr>
+      </w:pPr>
+      <w:r>
+        <w:rPr>
+          <w:rStyle w:val="IntenseEmphasis"/>
+        </w:rPr>
         <w:t>Design Flow:</w:t>
       </w:r>
     </w:p>
@@ -39,6 +75,7 @@
           <w:ilvl w:val="0"/>
           <w:numId w:val="2"/>
         </w:numPr>
+        <w:spacing w:line="240" w:lineRule="auto"/>
       </w:pPr>
       <w:r>
         <w:t>Begin Task 1</w:t>
@@ -51,6 +88,7 @@
           <w:ilvl w:val="1"/>
           <w:numId w:val="2"/>
         </w:numPr>
+        <w:spacing w:line="240" w:lineRule="auto"/>
       </w:pPr>
       <w:r>
         <w:t>Implement methods to read in all three files to begin filling data structures</w:t>
@@ -63,6 +101,7 @@
           <w:ilvl w:val="1"/>
           <w:numId w:val="2"/>
         </w:numPr>
+        <w:spacing w:line="240" w:lineRule="auto"/>
       </w:pPr>
       <w:r>
         <w:t>Implement a method add vertices and edges to an Edge Weighted Digraph</w:t>
@@ -75,6 +114,7 @@
           <w:ilvl w:val="1"/>
           <w:numId w:val="2"/>
         </w:numPr>
+        <w:spacing w:line="240" w:lineRule="auto"/>
       </w:pPr>
       <w:r>
         <w:t>Implement a method to run a Dijkstra shortest path algorithm and print the path.</w:t>
@@ -87,6 +127,7 @@
           <w:ilvl w:val="0"/>
           <w:numId w:val="2"/>
         </w:numPr>
+        <w:spacing w:line="240" w:lineRule="auto"/>
       </w:pPr>
       <w:r>
         <w:t>Begin Task 2</w:t>
@@ -99,6 +140,7 @@
           <w:ilvl w:val="1"/>
           <w:numId w:val="2"/>
         </w:numPr>
+        <w:spacing w:line="240" w:lineRule="auto"/>
       </w:pPr>
       <w:r>
         <w:t>Build on reading in the stops to fill a Trinary search tree</w:t>
@@ -111,6 +153,7 @@
           <w:ilvl w:val="1"/>
           <w:numId w:val="2"/>
         </w:numPr>
+        <w:spacing w:line="240" w:lineRule="auto"/>
       </w:pPr>
       <w:r>
         <w:t>Edit the stop names, moving NB/EB/SB/WB from the start to the end of a string</w:t>
@@ -123,6 +166,7 @@
           <w:ilvl w:val="1"/>
           <w:numId w:val="2"/>
         </w:numPr>
+        <w:spacing w:line="240" w:lineRule="auto"/>
       </w:pPr>
       <w:r>
         <w:t>Implement a method to run a keys with prefix method and print all lines that match the criteria</w:t>
@@ -135,6 +179,7 @@
           <w:ilvl w:val="0"/>
           <w:numId w:val="2"/>
         </w:numPr>
+        <w:spacing w:line="240" w:lineRule="auto"/>
       </w:pPr>
       <w:r>
         <w:t>Begin Task 3</w:t>
@@ -147,6 +192,7 @@
           <w:ilvl w:val="1"/>
           <w:numId w:val="2"/>
         </w:numPr>
+        <w:spacing w:line="240" w:lineRule="auto"/>
       </w:pPr>
       <w:r>
         <w:t>Build on reading in stop_times.txt to fill a new data structure dedicate to arrival times</w:t>
@@ -159,6 +205,7 @@
           <w:ilvl w:val="1"/>
           <w:numId w:val="2"/>
         </w:numPr>
+        <w:spacing w:line="240" w:lineRule="auto"/>
       </w:pPr>
       <w:r>
         <w:t>Implement a method to add values to a red-black binary search tree</w:t>
@@ -171,6 +218,7 @@
           <w:ilvl w:val="1"/>
           <w:numId w:val="2"/>
         </w:numPr>
+        <w:spacing w:line="240" w:lineRule="auto"/>
       </w:pPr>
       <w:r>
         <w:t>Implement a method to return all lines from stop_times.txt that contain the specified arrival time</w:t>
@@ -183,6 +231,7 @@
           <w:ilvl w:val="0"/>
           <w:numId w:val="2"/>
         </w:numPr>
+        <w:spacing w:line="240" w:lineRule="auto"/>
       </w:pPr>
       <w:r>
         <w:t>Begin Task 4</w:t>
@@ -195,6 +244,7 @@
           <w:ilvl w:val="1"/>
           <w:numId w:val="2"/>
         </w:numPr>
+        <w:spacing w:line="240" w:lineRule="auto"/>
       </w:pPr>
       <w:r>
         <w:t>Implement a new file, that contains a main method with several loops to repeatedly ask the user for what method they wish to run and their inputs</w:t>
@@ -207,6 +257,7 @@
           <w:ilvl w:val="1"/>
           <w:numId w:val="2"/>
         </w:numPr>
+        <w:spacing w:line="240" w:lineRule="auto"/>
       </w:pPr>
       <w:r>
         <w:t>Begin Error Handling and Management</w:t>
@@ -219,23 +270,312 @@
           <w:ilvl w:val="1"/>
           <w:numId w:val="2"/>
         </w:numPr>
+        <w:spacing w:line="240" w:lineRule="auto"/>
       </w:pPr>
       <w:r>
         <w:t>Clean up the code</w:t>
       </w:r>
     </w:p>
     <w:p>
-      <w:r>
+      <w:pPr>
+        <w:pStyle w:val="Heading1"/>
+        <w:rPr>
+          <w:rStyle w:val="IntenseEmphasis"/>
+        </w:rPr>
+      </w:pPr>
+      <w:r>
+        <w:rPr>
+          <w:rStyle w:val="IntenseEmphasis"/>
+        </w:rPr>
         <w:t>Analyses</w:t>
       </w:r>
     </w:p>
     <w:p>
-      <w:r>
+      <w:pPr>
+        <w:pStyle w:val="Heading2"/>
+      </w:pPr>
+      <w:r>
+        <w:t>Outside of tasks: Start up:</w:t>
+      </w:r>
+    </w:p>
+    <w:p>
+      <w:pPr>
+        <w:spacing w:line="240" w:lineRule="auto"/>
+      </w:pPr>
+      <w:r>
+        <w:tab/>
+        <w:t xml:space="preserve">Before the program can run any of the tasks, it must complete two methods, </w:t>
+      </w:r>
+      <w:proofErr w:type="spellStart"/>
+      <w:r>
+        <w:rPr>
+          <w:i/>
+          <w:iCs/>
+        </w:rPr>
+        <w:t>fillStops</w:t>
+      </w:r>
+      <w:proofErr w:type="spellEnd"/>
+      <w:r>
+        <w:rPr>
+          <w:i/>
+          <w:iCs/>
+        </w:rPr>
+        <w:t>()</w:t>
+      </w:r>
+      <w:r>
+        <w:t xml:space="preserve"> and </w:t>
+      </w:r>
+      <w:proofErr w:type="spellStart"/>
+      <w:r>
+        <w:rPr>
+          <w:i/>
+          <w:iCs/>
+        </w:rPr>
+        <w:t>fillGraph</w:t>
+      </w:r>
+      <w:proofErr w:type="spellEnd"/>
+      <w:r>
+        <w:rPr>
+          <w:i/>
+          <w:iCs/>
+        </w:rPr>
+        <w:t>()</w:t>
+      </w:r>
+      <w:r>
+        <w:rPr>
+          <w:i/>
+          <w:iCs/>
+        </w:rPr>
+        <w:t xml:space="preserve">, </w:t>
+      </w:r>
+      <w:proofErr w:type="spellStart"/>
+      <w:r>
+        <w:t>fillStops</w:t>
+      </w:r>
+      <w:proofErr w:type="spellEnd"/>
+      <w:r>
+        <w:t xml:space="preserve">() uses a buffered reader to read in the stops.txt file line by line, in it lies a while loop that will run until it has read every line in stops.txt, hence we can consider so far a worst time of O(N), almost all operation occurring in that while loop are constant time operations including adding to an </w:t>
+      </w:r>
+      <w:proofErr w:type="spellStart"/>
+      <w:r>
+        <w:t>arraylist</w:t>
+      </w:r>
+      <w:proofErr w:type="spellEnd"/>
+      <w:r>
+        <w:t xml:space="preserve">, </w:t>
+      </w:r>
+      <w:proofErr w:type="spellStart"/>
+      <w:r>
+        <w:t>hashmap</w:t>
+      </w:r>
+      <w:proofErr w:type="spellEnd"/>
+      <w:r>
+        <w:t xml:space="preserve"> and searching the </w:t>
+      </w:r>
+      <w:proofErr w:type="spellStart"/>
+      <w:r>
+        <w:t>has</w:t>
+      </w:r>
+      <w:r>
+        <w:t>h</w:t>
+      </w:r>
+      <w:r>
+        <w:t>map</w:t>
+      </w:r>
+      <w:proofErr w:type="spellEnd"/>
+      <w:r>
+        <w:t xml:space="preserve"> for a key, </w:t>
+      </w:r>
+      <w:r>
+        <w:t>but it calls another method to fill a TST, which must check if a key is present first, which has a worst case time complexity of O(</w:t>
+      </w:r>
+      <w:proofErr w:type="spellStart"/>
+      <w:r>
+        <w:t>LogN</w:t>
+      </w:r>
+      <w:proofErr w:type="spellEnd"/>
+      <w:r>
+        <w:t xml:space="preserve">), hence we can assume the worst case runtime for </w:t>
+      </w:r>
+      <w:proofErr w:type="spellStart"/>
+      <w:r>
+        <w:t>fillStops</w:t>
+      </w:r>
+      <w:proofErr w:type="spellEnd"/>
+      <w:r>
+        <w:t>() is O(</w:t>
+      </w:r>
+      <w:proofErr w:type="spellStart"/>
+      <w:r>
+        <w:t>NLogN</w:t>
+      </w:r>
+      <w:proofErr w:type="spellEnd"/>
+      <w:r>
+        <w:t>) and a space complexity of O(N).</w:t>
+      </w:r>
+    </w:p>
+    <w:p>
+      <w:pPr>
+        <w:spacing w:line="240" w:lineRule="auto"/>
+      </w:pPr>
+      <w:r>
+        <w:tab/>
+        <w:t xml:space="preserve">For </w:t>
+      </w:r>
+      <w:proofErr w:type="spellStart"/>
+      <w:r>
+        <w:t>fillGraph</w:t>
+      </w:r>
+      <w:proofErr w:type="spellEnd"/>
+      <w:r>
+        <w:t xml:space="preserve">(), the construction of the digraph has a time and space complexity of O(V + E), the number of vertices + the number of edges. The method is comprised of two sections, one to read in in transfers.txt, which it’s process only contributes to </w:t>
+      </w:r>
+      <w:r>
+        <w:t>the total space time complexity, and the other reads in stop_times.txt, that however references another method that fills a red-black binary search tree, which uses contains and put which take O(</w:t>
+      </w:r>
+      <w:proofErr w:type="spellStart"/>
+      <w:r>
+        <w:t>LogN</w:t>
+      </w:r>
+      <w:proofErr w:type="spellEnd"/>
+      <w:r>
+        <w:t>) time. Hence knowing E</w:t>
+      </w:r>
+      <w:r>
+        <w:rPr>
+          <w:vertAlign w:val="subscript"/>
+        </w:rPr>
+        <w:t xml:space="preserve">1 </w:t>
+      </w:r>
+      <w:r>
+        <w:t>+ E</w:t>
+      </w:r>
+      <w:r>
+        <w:rPr>
+          <w:vertAlign w:val="subscript"/>
+        </w:rPr>
+        <w:t>2</w:t>
+      </w:r>
+      <w:r>
+        <w:t xml:space="preserve"> = E, the worst case runtime for </w:t>
+      </w:r>
+      <w:proofErr w:type="spellStart"/>
+      <w:r>
+        <w:t>fillGraphs</w:t>
+      </w:r>
+      <w:proofErr w:type="spellEnd"/>
+      <w:r>
+        <w:t>() O(V + E</w:t>
+      </w:r>
+      <w:r>
+        <w:rPr>
+          <w:vertAlign w:val="subscript"/>
+        </w:rPr>
+        <w:t>1</w:t>
+      </w:r>
+      <w:r>
+        <w:t xml:space="preserve"> + E</w:t>
+      </w:r>
+      <w:r>
+        <w:rPr>
+          <w:vertAlign w:val="subscript"/>
+        </w:rPr>
+        <w:t>2</w:t>
+      </w:r>
+      <w:r>
+        <w:t>LogE</w:t>
+      </w:r>
+      <w:r>
+        <w:rPr>
+          <w:vertAlign w:val="subscript"/>
+        </w:rPr>
+        <w:t>2</w:t>
+      </w:r>
+      <w:r>
+        <w:t>) with a similar space complexity.</w:t>
+      </w:r>
+    </w:p>
+    <w:p>
+      <w:pPr>
+        <w:pStyle w:val="Heading2"/>
+      </w:pPr>
+      <w:r>
+        <w:lastRenderedPageBreak/>
         <w:t>Task 1: Shortest Path Algorithm</w:t>
       </w:r>
-    </w:p>
-    <w:p>
-      <w:r>
+      <w:r>
+        <w:t>:</w:t>
+      </w:r>
+    </w:p>
+    <w:p>
+      <w:r>
+        <w:tab/>
+      </w:r>
+      <w:r>
+        <w:t xml:space="preserve">The shortest path algorithm starts with several error checks that have a constant run time, then it reads in values from a </w:t>
+      </w:r>
+      <w:proofErr w:type="spellStart"/>
+      <w:r>
+        <w:t>hashmap</w:t>
+      </w:r>
+      <w:proofErr w:type="spellEnd"/>
+      <w:r>
+        <w:t xml:space="preserve"> and </w:t>
+      </w:r>
+      <w:proofErr w:type="spellStart"/>
+      <w:r>
+        <w:t>has</w:t>
+      </w:r>
+      <w:r>
+        <w:t>h</w:t>
+      </w:r>
+      <w:r>
+        <w:t>table</w:t>
+      </w:r>
+      <w:proofErr w:type="spellEnd"/>
+      <w:r>
+        <w:t xml:space="preserve"> for the algorithm, each only have a runtime of O(</w:t>
+      </w:r>
+      <w:proofErr w:type="spellStart"/>
+      <w:r>
+        <w:t>LogN</w:t>
+      </w:r>
+      <w:proofErr w:type="spellEnd"/>
+      <w:r>
+        <w:t>)</w:t>
+      </w:r>
+      <w:r>
+        <w:t xml:space="preserve">, before reaching a construct for the Dijkstra </w:t>
+      </w:r>
+      <w:proofErr w:type="spellStart"/>
+      <w:r>
+        <w:t>shortes</w:t>
+      </w:r>
+      <w:proofErr w:type="spellEnd"/>
+      <w:r>
+        <w:t xml:space="preserve"> path algorithm which has a time complexity of O(</w:t>
+      </w:r>
+      <w:proofErr w:type="spellStart"/>
+      <w:r>
+        <w:t>ELogV</w:t>
+      </w:r>
+      <w:proofErr w:type="spellEnd"/>
+      <w:r>
+        <w:t xml:space="preserve">) and O(V) extra space. </w:t>
+      </w:r>
+    </w:p>
+    <w:p/>
+    <w:p>
+      <w:pPr>
+        <w:pStyle w:val="Heading1"/>
+        <w:rPr>
+          <w:rStyle w:val="IntenseEmphasis"/>
+        </w:rPr>
+      </w:pPr>
+      <w:r>
+        <w:rPr>
+          <w:rStyle w:val="IntenseEmphasis"/>
+        </w:rPr>
         <w:t>References:</w:t>
       </w:r>
     </w:p>
@@ -860,6 +1200,49 @@
     <w:name w:val="Normal"/>
     <w:qFormat/>
   </w:style>
+  <w:style w:type="paragraph" w:styleId="Heading1">
+    <w:name w:val="heading 1"/>
+    <w:basedOn w:val="Normal"/>
+    <w:next w:val="Normal"/>
+    <w:link w:val="Heading1Char"/>
+    <w:uiPriority w:val="9"/>
+    <w:qFormat/>
+    <w:rsid w:val="001B5D37"/>
+    <w:pPr>
+      <w:keepNext/>
+      <w:keepLines/>
+      <w:spacing w:before="240" w:after="0"/>
+      <w:outlineLvl w:val="0"/>
+    </w:pPr>
+    <w:rPr>
+      <w:rFonts w:asciiTheme="majorHAnsi" w:eastAsiaTheme="majorEastAsia" w:hAnsiTheme="majorHAnsi" w:cstheme="majorBidi"/>
+      <w:color w:val="2F5496" w:themeColor="accent1" w:themeShade="BF"/>
+      <w:sz w:val="32"/>
+      <w:szCs w:val="32"/>
+    </w:rPr>
+  </w:style>
+  <w:style w:type="paragraph" w:styleId="Heading2">
+    <w:name w:val="heading 2"/>
+    <w:basedOn w:val="Normal"/>
+    <w:next w:val="Normal"/>
+    <w:link w:val="Heading2Char"/>
+    <w:uiPriority w:val="9"/>
+    <w:unhideWhenUsed/>
+    <w:qFormat/>
+    <w:rsid w:val="001B5D37"/>
+    <w:pPr>
+      <w:keepNext/>
+      <w:keepLines/>
+      <w:spacing w:before="40" w:after="0"/>
+      <w:outlineLvl w:val="1"/>
+    </w:pPr>
+    <w:rPr>
+      <w:rFonts w:asciiTheme="majorHAnsi" w:eastAsiaTheme="majorEastAsia" w:hAnsiTheme="majorHAnsi" w:cstheme="majorBidi"/>
+      <w:color w:val="2F5496" w:themeColor="accent1" w:themeShade="BF"/>
+      <w:sz w:val="26"/>
+      <w:szCs w:val="26"/>
+    </w:rPr>
+  </w:style>
   <w:style w:type="character" w:default="1" w:styleId="DefaultParagraphFont">
     <w:name w:val="Default Paragraph Font"/>
     <w:uiPriority w:val="1"/>
@@ -897,6 +1280,55 @@
       <w:ind w:left="720"/>
       <w:contextualSpacing/>
     </w:pPr>
+  </w:style>
+  <w:style w:type="character" w:styleId="Strong">
+    <w:name w:val="Strong"/>
+    <w:basedOn w:val="DefaultParagraphFont"/>
+    <w:uiPriority w:val="22"/>
+    <w:qFormat/>
+    <w:rsid w:val="001B5D37"/>
+    <w:rPr>
+      <w:b/>
+      <w:bCs/>
+    </w:rPr>
+  </w:style>
+  <w:style w:type="character" w:styleId="IntenseEmphasis">
+    <w:name w:val="Intense Emphasis"/>
+    <w:basedOn w:val="DefaultParagraphFont"/>
+    <w:uiPriority w:val="21"/>
+    <w:qFormat/>
+    <w:rsid w:val="001B5D37"/>
+    <w:rPr>
+      <w:i/>
+      <w:iCs/>
+      <w:color w:val="4472C4" w:themeColor="accent1"/>
+    </w:rPr>
+  </w:style>
+  <w:style w:type="character" w:customStyle="1" w:styleId="Heading1Char">
+    <w:name w:val="Heading 1 Char"/>
+    <w:basedOn w:val="DefaultParagraphFont"/>
+    <w:link w:val="Heading1"/>
+    <w:uiPriority w:val="9"/>
+    <w:rsid w:val="001B5D37"/>
+    <w:rPr>
+      <w:rFonts w:asciiTheme="majorHAnsi" w:eastAsiaTheme="majorEastAsia" w:hAnsiTheme="majorHAnsi" w:cstheme="majorBidi"/>
+      <w:color w:val="2F5496" w:themeColor="accent1" w:themeShade="BF"/>
+      <w:sz w:val="32"/>
+      <w:szCs w:val="32"/>
+    </w:rPr>
+  </w:style>
+  <w:style w:type="character" w:customStyle="1" w:styleId="Heading2Char">
+    <w:name w:val="Heading 2 Char"/>
+    <w:basedOn w:val="DefaultParagraphFont"/>
+    <w:link w:val="Heading2"/>
+    <w:uiPriority w:val="9"/>
+    <w:rsid w:val="001B5D37"/>
+    <w:rPr>
+      <w:rFonts w:asciiTheme="majorHAnsi" w:eastAsiaTheme="majorEastAsia" w:hAnsiTheme="majorHAnsi" w:cstheme="majorBidi"/>
+      <w:color w:val="2F5496" w:themeColor="accent1" w:themeShade="BF"/>
+      <w:sz w:val="26"/>
+      <w:szCs w:val="26"/>
+    </w:rPr>
   </w:style>
 </w:styles>
 </file>

</xml_diff>